<commit_message>
[Ticket 2] issue 6
Bug fixed
see ticket_2.pdf in P10_ticket_Inplementation\ticket_2
</commit_message>
<xml_diff>
--- a/P10_ticket_Inplementation/ticket_2/ticket_2.docx
+++ b/P10_ticket_Inplementation/ticket_2/ticket_2.docx
@@ -391,7 +391,9 @@
             <w:contextualSpacing/>
             <w:rPr>
               <w:noProof/>
-              <w:lang w:val="en-US"/>
+              <w:sz w:val="22"/>
+              <w:szCs w:val="22"/>
+              <w:lang w:eastAsia="fr-FR"/>
             </w:rPr>
           </w:pPr>
           <w:r>
@@ -412,12 +414,11 @@
             </w:rPr>
             <w:fldChar w:fldCharType="separate"/>
           </w:r>
-          <w:hyperlink w:anchor="_Toc67484314" w:history="1">
+          <w:hyperlink w:anchor="_Toc67493252" w:history="1">
             <w:r>
               <w:rPr>
                 <w:rStyle w:val="Lienhypertexte"/>
                 <w:noProof/>
-                <w:lang w:val="en-US"/>
               </w:rPr>
               <w:t>Ticket details</w:t>
             </w:r>
@@ -425,7 +426,6 @@
               <w:rPr>
                 <w:noProof/>
                 <w:webHidden/>
-                <w:lang w:val="en-US"/>
               </w:rPr>
               <w:tab/>
             </w:r>
@@ -433,7 +433,6 @@
               <w:rPr>
                 <w:noProof/>
                 <w:webHidden/>
-                <w:lang w:val="en-US"/>
               </w:rPr>
               <w:fldChar w:fldCharType="begin"/>
             </w:r>
@@ -441,22 +440,19 @@
               <w:rPr>
                 <w:noProof/>
                 <w:webHidden/>
-                <w:lang w:val="en-US"/>
-              </w:rPr>
-              <w:instrText xml:space="preserve"> PAGEREF _Toc67484314 \h </w:instrText>
-            </w:r>
-            <w:r>
-              <w:rPr>
-                <w:noProof/>
-                <w:webHidden/>
-                <w:lang w:val="en-US"/>
-              </w:rPr>
-            </w:r>
-            <w:r>
-              <w:rPr>
-                <w:noProof/>
-                <w:webHidden/>
-                <w:lang w:val="en-US"/>
+              </w:rPr>
+              <w:instrText xml:space="preserve"> PAGEREF _Toc67493252 \h </w:instrText>
+            </w:r>
+            <w:r>
+              <w:rPr>
+                <w:noProof/>
+                <w:webHidden/>
+              </w:rPr>
+            </w:r>
+            <w:r>
+              <w:rPr>
+                <w:noProof/>
+                <w:webHidden/>
               </w:rPr>
               <w:fldChar w:fldCharType="separate"/>
             </w:r>
@@ -464,15 +460,13 @@
               <w:rPr>
                 <w:noProof/>
                 <w:webHidden/>
-                <w:lang w:val="en-US"/>
-              </w:rPr>
-              <w:t>1</w:t>
-            </w:r>
-            <w:r>
-              <w:rPr>
-                <w:noProof/>
-                <w:webHidden/>
-                <w:lang w:val="en-US"/>
+              </w:rPr>
+              <w:t>2</w:t>
+            </w:r>
+            <w:r>
+              <w:rPr>
+                <w:noProof/>
+                <w:webHidden/>
               </w:rPr>
               <w:fldChar w:fldCharType="end"/>
             </w:r>
@@ -487,15 +481,16 @@
             <w:contextualSpacing/>
             <w:rPr>
               <w:noProof/>
-              <w:lang w:val="en-US"/>
+              <w:sz w:val="22"/>
+              <w:szCs w:val="22"/>
+              <w:lang w:eastAsia="fr-FR"/>
             </w:rPr>
           </w:pPr>
-          <w:hyperlink w:anchor="_Toc67484315" w:history="1">
+          <w:hyperlink w:anchor="_Toc67493253" w:history="1">
             <w:r>
               <w:rPr>
                 <w:rStyle w:val="Lienhypertexte"/>
                 <w:noProof/>
-                <w:lang w:val="en-US"/>
               </w:rPr>
               <w:t>Title</w:t>
             </w:r>
@@ -503,7 +498,6 @@
               <w:rPr>
                 <w:noProof/>
                 <w:webHidden/>
-                <w:lang w:val="en-US"/>
               </w:rPr>
               <w:tab/>
             </w:r>
@@ -511,7 +505,6 @@
               <w:rPr>
                 <w:noProof/>
                 <w:webHidden/>
-                <w:lang w:val="en-US"/>
               </w:rPr>
               <w:fldChar w:fldCharType="begin"/>
             </w:r>
@@ -519,22 +512,19 @@
               <w:rPr>
                 <w:noProof/>
                 <w:webHidden/>
-                <w:lang w:val="en-US"/>
-              </w:rPr>
-              <w:instrText xml:space="preserve"> PAGEREF _Toc67484315 \h </w:instrText>
-            </w:r>
-            <w:r>
-              <w:rPr>
-                <w:noProof/>
-                <w:webHidden/>
-                <w:lang w:val="en-US"/>
-              </w:rPr>
-            </w:r>
-            <w:r>
-              <w:rPr>
-                <w:noProof/>
-                <w:webHidden/>
-                <w:lang w:val="en-US"/>
+              </w:rPr>
+              <w:instrText xml:space="preserve"> PAGEREF _Toc67493253 \h </w:instrText>
+            </w:r>
+            <w:r>
+              <w:rPr>
+                <w:noProof/>
+                <w:webHidden/>
+              </w:rPr>
+            </w:r>
+            <w:r>
+              <w:rPr>
+                <w:noProof/>
+                <w:webHidden/>
               </w:rPr>
               <w:fldChar w:fldCharType="separate"/>
             </w:r>
@@ -542,15 +532,13 @@
               <w:rPr>
                 <w:noProof/>
                 <w:webHidden/>
-                <w:lang w:val="en-US"/>
-              </w:rPr>
-              <w:t>1</w:t>
-            </w:r>
-            <w:r>
-              <w:rPr>
-                <w:noProof/>
-                <w:webHidden/>
-                <w:lang w:val="en-US"/>
+              </w:rPr>
+              <w:t>2</w:t>
+            </w:r>
+            <w:r>
+              <w:rPr>
+                <w:noProof/>
+                <w:webHidden/>
               </w:rPr>
               <w:fldChar w:fldCharType="end"/>
             </w:r>
@@ -565,15 +553,16 @@
             <w:contextualSpacing/>
             <w:rPr>
               <w:noProof/>
-              <w:lang w:val="en-US"/>
+              <w:sz w:val="22"/>
+              <w:szCs w:val="22"/>
+              <w:lang w:eastAsia="fr-FR"/>
             </w:rPr>
           </w:pPr>
-          <w:hyperlink w:anchor="_Toc67484316" w:history="1">
+          <w:hyperlink w:anchor="_Toc67493254" w:history="1">
             <w:r>
               <w:rPr>
                 <w:rStyle w:val="Lienhypertexte"/>
                 <w:noProof/>
-                <w:lang w:val="en-US"/>
               </w:rPr>
               <w:t>Applicant</w:t>
             </w:r>
@@ -581,7 +570,6 @@
               <w:rPr>
                 <w:noProof/>
                 <w:webHidden/>
-                <w:lang w:val="en-US"/>
               </w:rPr>
               <w:tab/>
             </w:r>
@@ -589,7 +577,6 @@
               <w:rPr>
                 <w:noProof/>
                 <w:webHidden/>
-                <w:lang w:val="en-US"/>
               </w:rPr>
               <w:fldChar w:fldCharType="begin"/>
             </w:r>
@@ -597,22 +584,19 @@
               <w:rPr>
                 <w:noProof/>
                 <w:webHidden/>
-                <w:lang w:val="en-US"/>
-              </w:rPr>
-              <w:instrText xml:space="preserve"> PAGEREF _Toc67484316 \h </w:instrText>
-            </w:r>
-            <w:r>
-              <w:rPr>
-                <w:noProof/>
-                <w:webHidden/>
-                <w:lang w:val="en-US"/>
-              </w:rPr>
-            </w:r>
-            <w:r>
-              <w:rPr>
-                <w:noProof/>
-                <w:webHidden/>
-                <w:lang w:val="en-US"/>
+              </w:rPr>
+              <w:instrText xml:space="preserve"> PAGEREF _Toc67493254 \h </w:instrText>
+            </w:r>
+            <w:r>
+              <w:rPr>
+                <w:noProof/>
+                <w:webHidden/>
+              </w:rPr>
+            </w:r>
+            <w:r>
+              <w:rPr>
+                <w:noProof/>
+                <w:webHidden/>
               </w:rPr>
               <w:fldChar w:fldCharType="separate"/>
             </w:r>
@@ -620,15 +604,13 @@
               <w:rPr>
                 <w:noProof/>
                 <w:webHidden/>
-                <w:lang w:val="en-US"/>
-              </w:rPr>
-              <w:t>1</w:t>
-            </w:r>
-            <w:r>
-              <w:rPr>
-                <w:noProof/>
-                <w:webHidden/>
-                <w:lang w:val="en-US"/>
+              </w:rPr>
+              <w:t>2</w:t>
+            </w:r>
+            <w:r>
+              <w:rPr>
+                <w:noProof/>
+                <w:webHidden/>
               </w:rPr>
               <w:fldChar w:fldCharType="end"/>
             </w:r>
@@ -643,23 +625,23 @@
             <w:contextualSpacing/>
             <w:rPr>
               <w:noProof/>
-              <w:lang w:val="en-US"/>
+              <w:sz w:val="22"/>
+              <w:szCs w:val="22"/>
+              <w:lang w:eastAsia="fr-FR"/>
             </w:rPr>
           </w:pPr>
-          <w:hyperlink w:anchor="_Toc67484317" w:history="1">
+          <w:hyperlink w:anchor="_Toc67493255" w:history="1">
             <w:r>
               <w:rPr>
                 <w:rStyle w:val="Lienhypertexte"/>
                 <w:noProof/>
-                <w:lang w:val="en-US"/>
-              </w:rPr>
-              <w:t>Request</w:t>
-            </w:r>
-            <w:r>
-              <w:rPr>
-                <w:noProof/>
-                <w:webHidden/>
-                <w:lang w:val="en-US"/>
+              </w:rPr>
+              <w:t>Bug</w:t>
+            </w:r>
+            <w:r>
+              <w:rPr>
+                <w:noProof/>
+                <w:webHidden/>
               </w:rPr>
               <w:tab/>
             </w:r>
@@ -667,7 +649,6 @@
               <w:rPr>
                 <w:noProof/>
                 <w:webHidden/>
-                <w:lang w:val="en-US"/>
               </w:rPr>
               <w:fldChar w:fldCharType="begin"/>
             </w:r>
@@ -675,22 +656,19 @@
               <w:rPr>
                 <w:noProof/>
                 <w:webHidden/>
-                <w:lang w:val="en-US"/>
-              </w:rPr>
-              <w:instrText xml:space="preserve"> PAGEREF _Toc67484317 \h </w:instrText>
-            </w:r>
-            <w:r>
-              <w:rPr>
-                <w:noProof/>
-                <w:webHidden/>
-                <w:lang w:val="en-US"/>
-              </w:rPr>
-            </w:r>
-            <w:r>
-              <w:rPr>
-                <w:noProof/>
-                <w:webHidden/>
-                <w:lang w:val="en-US"/>
+              </w:rPr>
+              <w:instrText xml:space="preserve"> PAGEREF _Toc67493255 \h </w:instrText>
+            </w:r>
+            <w:r>
+              <w:rPr>
+                <w:noProof/>
+                <w:webHidden/>
+              </w:rPr>
+            </w:r>
+            <w:r>
+              <w:rPr>
+                <w:noProof/>
+                <w:webHidden/>
               </w:rPr>
               <w:fldChar w:fldCharType="separate"/>
             </w:r>
@@ -698,15 +676,13 @@
               <w:rPr>
                 <w:noProof/>
                 <w:webHidden/>
-                <w:lang w:val="en-US"/>
-              </w:rPr>
-              <w:t>1</w:t>
-            </w:r>
-            <w:r>
-              <w:rPr>
-                <w:noProof/>
-                <w:webHidden/>
-                <w:lang w:val="en-US"/>
+              </w:rPr>
+              <w:t>2</w:t>
+            </w:r>
+            <w:r>
+              <w:rPr>
+                <w:noProof/>
+                <w:webHidden/>
               </w:rPr>
               <w:fldChar w:fldCharType="end"/>
             </w:r>
@@ -721,15 +697,16 @@
             <w:contextualSpacing/>
             <w:rPr>
               <w:noProof/>
-              <w:lang w:val="en-US"/>
+              <w:sz w:val="22"/>
+              <w:szCs w:val="22"/>
+              <w:lang w:eastAsia="fr-FR"/>
             </w:rPr>
           </w:pPr>
-          <w:hyperlink w:anchor="_Toc67484318" w:history="1">
+          <w:hyperlink w:anchor="_Toc67493256" w:history="1">
             <w:r>
               <w:rPr>
                 <w:rStyle w:val="Lienhypertexte"/>
                 <w:noProof/>
-                <w:lang w:val="en-US"/>
               </w:rPr>
               <w:t>Definition</w:t>
             </w:r>
@@ -737,7 +714,6 @@
               <w:rPr>
                 <w:noProof/>
                 <w:webHidden/>
-                <w:lang w:val="en-US"/>
               </w:rPr>
               <w:tab/>
             </w:r>
@@ -745,7 +721,6 @@
               <w:rPr>
                 <w:noProof/>
                 <w:webHidden/>
-                <w:lang w:val="en-US"/>
               </w:rPr>
               <w:fldChar w:fldCharType="begin"/>
             </w:r>
@@ -753,22 +728,19 @@
               <w:rPr>
                 <w:noProof/>
                 <w:webHidden/>
-                <w:lang w:val="en-US"/>
-              </w:rPr>
-              <w:instrText xml:space="preserve"> PAGEREF _Toc67484318 \h </w:instrText>
-            </w:r>
-            <w:r>
-              <w:rPr>
-                <w:noProof/>
-                <w:webHidden/>
-                <w:lang w:val="en-US"/>
-              </w:rPr>
-            </w:r>
-            <w:r>
-              <w:rPr>
-                <w:noProof/>
-                <w:webHidden/>
-                <w:lang w:val="en-US"/>
+              </w:rPr>
+              <w:instrText xml:space="preserve"> PAGEREF _Toc67493256 \h </w:instrText>
+            </w:r>
+            <w:r>
+              <w:rPr>
+                <w:noProof/>
+                <w:webHidden/>
+              </w:rPr>
+            </w:r>
+            <w:r>
+              <w:rPr>
+                <w:noProof/>
+                <w:webHidden/>
               </w:rPr>
               <w:fldChar w:fldCharType="separate"/>
             </w:r>
@@ -776,15 +748,13 @@
               <w:rPr>
                 <w:noProof/>
                 <w:webHidden/>
-                <w:lang w:val="en-US"/>
-              </w:rPr>
-              <w:t>1</w:t>
-            </w:r>
-            <w:r>
-              <w:rPr>
-                <w:noProof/>
-                <w:webHidden/>
-                <w:lang w:val="en-US"/>
+              </w:rPr>
+              <w:t>2</w:t>
+            </w:r>
+            <w:r>
+              <w:rPr>
+                <w:noProof/>
+                <w:webHidden/>
               </w:rPr>
               <w:fldChar w:fldCharType="end"/>
             </w:r>
@@ -799,23 +769,23 @@
             <w:contextualSpacing/>
             <w:rPr>
               <w:noProof/>
-              <w:lang w:val="en-US"/>
+              <w:sz w:val="22"/>
+              <w:szCs w:val="22"/>
+              <w:lang w:eastAsia="fr-FR"/>
             </w:rPr>
           </w:pPr>
-          <w:hyperlink w:anchor="_Toc67484319" w:history="1">
+          <w:hyperlink w:anchor="_Toc67493257" w:history="1">
             <w:r>
               <w:rPr>
                 <w:rStyle w:val="Lienhypertexte"/>
                 <w:noProof/>
-                <w:lang w:val="en-US"/>
-              </w:rPr>
-              <w:t>Management rules</w:t>
-            </w:r>
-            <w:r>
-              <w:rPr>
-                <w:noProof/>
-                <w:webHidden/>
-                <w:lang w:val="en-US"/>
+              </w:rPr>
+              <w:t>Priority level</w:t>
+            </w:r>
+            <w:r>
+              <w:rPr>
+                <w:noProof/>
+                <w:webHidden/>
               </w:rPr>
               <w:tab/>
             </w:r>
@@ -823,7 +793,6 @@
               <w:rPr>
                 <w:noProof/>
                 <w:webHidden/>
-                <w:lang w:val="en-US"/>
               </w:rPr>
               <w:fldChar w:fldCharType="begin"/>
             </w:r>
@@ -831,22 +800,19 @@
               <w:rPr>
                 <w:noProof/>
                 <w:webHidden/>
-                <w:lang w:val="en-US"/>
-              </w:rPr>
-              <w:instrText xml:space="preserve"> PAGEREF _Toc67484319 \h </w:instrText>
-            </w:r>
-            <w:r>
-              <w:rPr>
-                <w:noProof/>
-                <w:webHidden/>
-                <w:lang w:val="en-US"/>
-              </w:rPr>
-            </w:r>
-            <w:r>
-              <w:rPr>
-                <w:noProof/>
-                <w:webHidden/>
-                <w:lang w:val="en-US"/>
+              </w:rPr>
+              <w:instrText xml:space="preserve"> PAGEREF _Toc67493257 \h </w:instrText>
+            </w:r>
+            <w:r>
+              <w:rPr>
+                <w:noProof/>
+                <w:webHidden/>
+              </w:rPr>
+            </w:r>
+            <w:r>
+              <w:rPr>
+                <w:noProof/>
+                <w:webHidden/>
               </w:rPr>
               <w:fldChar w:fldCharType="separate"/>
             </w:r>
@@ -854,15 +820,13 @@
               <w:rPr>
                 <w:noProof/>
                 <w:webHidden/>
-                <w:lang w:val="en-US"/>
-              </w:rPr>
-              <w:t>1</w:t>
-            </w:r>
-            <w:r>
-              <w:rPr>
-                <w:noProof/>
-                <w:webHidden/>
-                <w:lang w:val="en-US"/>
+              </w:rPr>
+              <w:t>2</w:t>
+            </w:r>
+            <w:r>
+              <w:rPr>
+                <w:noProof/>
+                <w:webHidden/>
               </w:rPr>
               <w:fldChar w:fldCharType="end"/>
             </w:r>
@@ -877,23 +841,23 @@
             <w:contextualSpacing/>
             <w:rPr>
               <w:noProof/>
-              <w:lang w:val="en-US"/>
+              <w:sz w:val="22"/>
+              <w:szCs w:val="22"/>
+              <w:lang w:eastAsia="fr-FR"/>
             </w:rPr>
           </w:pPr>
-          <w:hyperlink w:anchor="_Toc67484320" w:history="1">
+          <w:hyperlink w:anchor="_Toc67493258" w:history="1">
             <w:r>
               <w:rPr>
                 <w:rStyle w:val="Lienhypertexte"/>
                 <w:noProof/>
-                <w:lang w:val="en-US"/>
-              </w:rPr>
-              <w:t>Management rules on web application</w:t>
-            </w:r>
-            <w:r>
-              <w:rPr>
-                <w:noProof/>
-                <w:webHidden/>
-                <w:lang w:val="en-US"/>
+              </w:rPr>
+              <w:t>Demande</w:t>
+            </w:r>
+            <w:r>
+              <w:rPr>
+                <w:noProof/>
+                <w:webHidden/>
               </w:rPr>
               <w:tab/>
             </w:r>
@@ -901,7 +865,6 @@
               <w:rPr>
                 <w:noProof/>
                 <w:webHidden/>
-                <w:lang w:val="en-US"/>
               </w:rPr>
               <w:fldChar w:fldCharType="begin"/>
             </w:r>
@@ -909,22 +872,19 @@
               <w:rPr>
                 <w:noProof/>
                 <w:webHidden/>
-                <w:lang w:val="en-US"/>
-              </w:rPr>
-              <w:instrText xml:space="preserve"> PAGEREF _Toc67484320 \h </w:instrText>
-            </w:r>
-            <w:r>
-              <w:rPr>
-                <w:noProof/>
-                <w:webHidden/>
-                <w:lang w:val="en-US"/>
-              </w:rPr>
-            </w:r>
-            <w:r>
-              <w:rPr>
-                <w:noProof/>
-                <w:webHidden/>
-                <w:lang w:val="en-US"/>
+              </w:rPr>
+              <w:instrText xml:space="preserve"> PAGEREF _Toc67493258 \h </w:instrText>
+            </w:r>
+            <w:r>
+              <w:rPr>
+                <w:noProof/>
+                <w:webHidden/>
+              </w:rPr>
+            </w:r>
+            <w:r>
+              <w:rPr>
+                <w:noProof/>
+                <w:webHidden/>
               </w:rPr>
               <w:fldChar w:fldCharType="separate"/>
             </w:r>
@@ -932,7 +892,6 @@
               <w:rPr>
                 <w:noProof/>
                 <w:webHidden/>
-                <w:lang w:val="en-US"/>
               </w:rPr>
               <w:t>2</w:t>
             </w:r>
@@ -940,7 +899,6 @@
               <w:rPr>
                 <w:noProof/>
                 <w:webHidden/>
-                <w:lang w:val="en-US"/>
               </w:rPr>
               <w:fldChar w:fldCharType="end"/>
             </w:r>
@@ -955,23 +913,24 @@
             <w:contextualSpacing/>
             <w:rPr>
               <w:noProof/>
-              <w:lang w:val="en-US"/>
+              <w:sz w:val="22"/>
+              <w:szCs w:val="22"/>
+              <w:lang w:eastAsia="fr-FR"/>
             </w:rPr>
           </w:pPr>
-          <w:hyperlink w:anchor="_Toc67484321" w:history="1">
+          <w:hyperlink w:anchor="_Toc67493259" w:history="1">
             <w:r>
               <w:rPr>
                 <w:rStyle w:val="Lienhypertexte"/>
                 <w:noProof/>
                 <w:lang w:val="en-US"/>
               </w:rPr>
-              <w:t>Implementation</w:t>
-            </w:r>
-            <w:r>
-              <w:rPr>
-                <w:noProof/>
-                <w:webHidden/>
-                <w:lang w:val="en-US"/>
+              <w:t>Bug fix</w:t>
+            </w:r>
+            <w:r>
+              <w:rPr>
+                <w:noProof/>
+                <w:webHidden/>
               </w:rPr>
               <w:tab/>
             </w:r>
@@ -979,7 +938,6 @@
               <w:rPr>
                 <w:noProof/>
                 <w:webHidden/>
-                <w:lang w:val="en-US"/>
               </w:rPr>
               <w:fldChar w:fldCharType="begin"/>
             </w:r>
@@ -987,22 +945,19 @@
               <w:rPr>
                 <w:noProof/>
                 <w:webHidden/>
-                <w:lang w:val="en-US"/>
-              </w:rPr>
-              <w:instrText xml:space="preserve"> PAGEREF _Toc67484321 \h </w:instrText>
-            </w:r>
-            <w:r>
-              <w:rPr>
-                <w:noProof/>
-                <w:webHidden/>
-                <w:lang w:val="en-US"/>
-              </w:rPr>
-            </w:r>
-            <w:r>
-              <w:rPr>
-                <w:noProof/>
-                <w:webHidden/>
-                <w:lang w:val="en-US"/>
+              </w:rPr>
+              <w:instrText xml:space="preserve"> PAGEREF _Toc67493259 \h </w:instrText>
+            </w:r>
+            <w:r>
+              <w:rPr>
+                <w:noProof/>
+                <w:webHidden/>
+              </w:rPr>
+            </w:r>
+            <w:r>
+              <w:rPr>
+                <w:noProof/>
+                <w:webHidden/>
               </w:rPr>
               <w:fldChar w:fldCharType="separate"/>
             </w:r>
@@ -1010,7 +965,6 @@
               <w:rPr>
                 <w:noProof/>
                 <w:webHidden/>
-                <w:lang w:val="en-US"/>
               </w:rPr>
               <w:t>2</w:t>
             </w:r>
@@ -1018,7 +972,6 @@
               <w:rPr>
                 <w:noProof/>
                 <w:webHidden/>
-                <w:lang w:val="en-US"/>
               </w:rPr>
               <w:fldChar w:fldCharType="end"/>
             </w:r>
@@ -1033,23 +986,24 @@
             <w:contextualSpacing/>
             <w:rPr>
               <w:noProof/>
-              <w:lang w:val="en-US"/>
+              <w:sz w:val="22"/>
+              <w:szCs w:val="22"/>
+              <w:lang w:eastAsia="fr-FR"/>
             </w:rPr>
           </w:pPr>
-          <w:hyperlink w:anchor="_Toc67484322" w:history="1">
+          <w:hyperlink w:anchor="_Toc67493260" w:history="1">
             <w:r>
               <w:rPr>
                 <w:rStyle w:val="Lienhypertexte"/>
                 <w:noProof/>
                 <w:lang w:val="en-US"/>
               </w:rPr>
-              <w:t>Database update</w:t>
-            </w:r>
-            <w:r>
-              <w:rPr>
-                <w:noProof/>
-                <w:webHidden/>
-                <w:lang w:val="en-US"/>
+              <w:t>Element</w:t>
+            </w:r>
+            <w:r>
+              <w:rPr>
+                <w:noProof/>
+                <w:webHidden/>
               </w:rPr>
               <w:tab/>
             </w:r>
@@ -1057,7 +1011,6 @@
               <w:rPr>
                 <w:noProof/>
                 <w:webHidden/>
-                <w:lang w:val="en-US"/>
               </w:rPr>
               <w:fldChar w:fldCharType="begin"/>
             </w:r>
@@ -1065,22 +1018,19 @@
               <w:rPr>
                 <w:noProof/>
                 <w:webHidden/>
-                <w:lang w:val="en-US"/>
-              </w:rPr>
-              <w:instrText xml:space="preserve"> PAGEREF _Toc67484322 \h </w:instrText>
-            </w:r>
-            <w:r>
-              <w:rPr>
-                <w:noProof/>
-                <w:webHidden/>
-                <w:lang w:val="en-US"/>
-              </w:rPr>
-            </w:r>
-            <w:r>
-              <w:rPr>
-                <w:noProof/>
-                <w:webHidden/>
-                <w:lang w:val="en-US"/>
+              </w:rPr>
+              <w:instrText xml:space="preserve"> PAGEREF _Toc67493260 \h </w:instrText>
+            </w:r>
+            <w:r>
+              <w:rPr>
+                <w:noProof/>
+                <w:webHidden/>
+              </w:rPr>
+            </w:r>
+            <w:r>
+              <w:rPr>
+                <w:noProof/>
+                <w:webHidden/>
               </w:rPr>
               <w:fldChar w:fldCharType="separate"/>
             </w:r>
@@ -1088,7 +1038,6 @@
               <w:rPr>
                 <w:noProof/>
                 <w:webHidden/>
-                <w:lang w:val="en-US"/>
               </w:rPr>
               <w:t>2</w:t>
             </w:r>
@@ -1096,7 +1045,6 @@
               <w:rPr>
                 <w:noProof/>
                 <w:webHidden/>
-                <w:lang w:val="en-US"/>
               </w:rPr>
               <w:fldChar w:fldCharType="end"/>
             </w:r>
@@ -1104,38 +1052,111 @@
         </w:p>
         <w:p>
           <w:pPr>
-            <w:pStyle w:val="TM3"/>
+            <w:pStyle w:val="TM2"/>
             <w:tabs>
               <w:tab w:val="right" w:leader="dot" w:pos="9062"/>
             </w:tabs>
             <w:contextualSpacing/>
             <w:rPr>
               <w:noProof/>
-              <w:lang w:val="en-US"/>
+              <w:sz w:val="22"/>
+              <w:szCs w:val="22"/>
+              <w:lang w:eastAsia="fr-FR"/>
             </w:rPr>
           </w:pPr>
-          <w:hyperlink w:anchor="_Toc67484323" w:history="1">
+          <w:hyperlink w:anchor="_Toc67493261" w:history="1">
             <w:r>
               <w:rPr>
                 <w:rStyle w:val="Lienhypertexte"/>
                 <w:noProof/>
                 <w:lang w:val="en-US"/>
               </w:rPr>
-              <w:t>Tables</w:t>
-            </w:r>
-            <w:r>
-              <w:rPr>
-                <w:noProof/>
-                <w:webHidden/>
+              <w:t>correction</w:t>
+            </w:r>
+            <w:r>
+              <w:rPr>
+                <w:noProof/>
+                <w:webHidden/>
+              </w:rPr>
+              <w:tab/>
+            </w:r>
+            <w:r>
+              <w:rPr>
+                <w:noProof/>
+                <w:webHidden/>
+              </w:rPr>
+              <w:fldChar w:fldCharType="begin"/>
+            </w:r>
+            <w:r>
+              <w:rPr>
+                <w:noProof/>
+                <w:webHidden/>
+              </w:rPr>
+              <w:instrText xml:space="preserve"> PAGEREF _Toc67493261 \h </w:instrText>
+            </w:r>
+            <w:r>
+              <w:rPr>
+                <w:noProof/>
+                <w:webHidden/>
+              </w:rPr>
+            </w:r>
+            <w:r>
+              <w:rPr>
+                <w:noProof/>
+                <w:webHidden/>
+              </w:rPr>
+              <w:fldChar w:fldCharType="separate"/>
+            </w:r>
+            <w:r>
+              <w:rPr>
+                <w:noProof/>
+                <w:webHidden/>
+              </w:rPr>
+              <w:t>2</w:t>
+            </w:r>
+            <w:r>
+              <w:rPr>
+                <w:noProof/>
+                <w:webHidden/>
+              </w:rPr>
+              <w:fldChar w:fldCharType="end"/>
+            </w:r>
+          </w:hyperlink>
+        </w:p>
+        <w:p>
+          <w:pPr>
+            <w:pStyle w:val="TM2"/>
+            <w:tabs>
+              <w:tab w:val="right" w:leader="dot" w:pos="9062"/>
+            </w:tabs>
+            <w:contextualSpacing/>
+            <w:rPr>
+              <w:noProof/>
+              <w:sz w:val="22"/>
+              <w:szCs w:val="22"/>
+              <w:lang w:eastAsia="fr-FR"/>
+            </w:rPr>
+          </w:pPr>
+          <w:hyperlink w:anchor="_Toc67493262" w:history="1">
+            <w:r>
+              <w:rPr>
+                <w:rStyle w:val="Lienhypertexte"/>
+                <w:noProof/>
                 <w:lang w:val="en-US"/>
               </w:rPr>
+              <w:t>Result</w:t>
+            </w:r>
+            <w:r>
+              <w:rPr>
+                <w:noProof/>
+                <w:webHidden/>
+              </w:rPr>
               <w:tab/>
             </w:r>
             <w:r>
               <w:rPr>
                 <w:noProof/>
                 <w:webHidden/>
-                <w:lang w:val="en-US"/>
               </w:rPr>
               <w:fldChar w:fldCharType="begin"/>
             </w:r>
@@ -1143,22 +1164,19 @@
               <w:rPr>
                 <w:noProof/>
                 <w:webHidden/>
-                <w:lang w:val="en-US"/>
-              </w:rPr>
-              <w:instrText xml:space="preserve"> PAGEREF _Toc67484323 \h </w:instrText>
-            </w:r>
-            <w:r>
-              <w:rPr>
-                <w:noProof/>
-                <w:webHidden/>
-                <w:lang w:val="en-US"/>
-              </w:rPr>
-            </w:r>
-            <w:r>
-              <w:rPr>
-                <w:noProof/>
-                <w:webHidden/>
-                <w:lang w:val="en-US"/>
+              </w:rPr>
+              <w:instrText xml:space="preserve"> PAGEREF _Toc67493262 \h </w:instrText>
+            </w:r>
+            <w:r>
+              <w:rPr>
+                <w:noProof/>
+                <w:webHidden/>
+              </w:rPr>
+            </w:r>
+            <w:r>
+              <w:rPr>
+                <w:noProof/>
+                <w:webHidden/>
               </w:rPr>
               <w:fldChar w:fldCharType="separate"/>
             </w:r>
@@ -1166,7 +1184,6 @@
               <w:rPr>
                 <w:noProof/>
                 <w:webHidden/>
-                <w:lang w:val="en-US"/>
               </w:rPr>
               <w:t>2</w:t>
             </w:r>
@@ -1174,7 +1191,6 @@
               <w:rPr>
                 <w:noProof/>
                 <w:webHidden/>
-                <w:lang w:val="en-US"/>
               </w:rPr>
               <w:fldChar w:fldCharType="end"/>
             </w:r>
@@ -1205,7 +1221,6 @@
           <w:lang w:val="en-US"/>
         </w:rPr>
       </w:pPr>
-      <w:bookmarkStart w:id="0" w:name="_Toc67484314"/>
       <w:r>
         <w:rPr>
           <w:lang w:val="en-US"/>
@@ -1218,6 +1233,7 @@
         <w:pStyle w:val="Titre1"/>
         <w:contextualSpacing/>
       </w:pPr>
+      <w:bookmarkStart w:id="0" w:name="_Toc67493252"/>
       <w:r>
         <w:lastRenderedPageBreak/>
         <w:t>Ticket details</w:t>
@@ -1229,7 +1245,7 @@
         <w:pStyle w:val="Titre2"/>
         <w:contextualSpacing/>
       </w:pPr>
-      <w:bookmarkStart w:id="1" w:name="_Toc67484315"/>
+      <w:bookmarkStart w:id="1" w:name="_Toc67493253"/>
       <w:r>
         <w:t>Title</w:t>
       </w:r>
@@ -1248,7 +1264,7 @@
         <w:pStyle w:val="Titre2"/>
         <w:contextualSpacing/>
       </w:pPr>
-      <w:bookmarkStart w:id="2" w:name="_Toc67484316"/>
+      <w:bookmarkStart w:id="2" w:name="_Toc67493254"/>
       <w:r>
         <w:t>Applicant</w:t>
       </w:r>
@@ -1272,69 +1288,60 @@
         <w:pStyle w:val="Titre2"/>
         <w:contextualSpacing/>
       </w:pPr>
+      <w:bookmarkStart w:id="3" w:name="_Toc67493255"/>
       <w:r>
         <w:t>Bug</w:t>
-      </w:r>
-    </w:p>
-    <w:p>
-      <w:pPr>
-        <w:pStyle w:val="Titre3"/>
-        <w:contextualSpacing/>
-      </w:pPr>
-      <w:bookmarkStart w:id="3" w:name="_Toc67484318"/>
-      <w:r>
-        <w:t>Definition</w:t>
       </w:r>
       <w:bookmarkEnd w:id="3"/>
     </w:p>
     <w:p>
-      <w:r>
-        <w:t>Nous avons découvert un bug de la gestion des prolongations de prêt. En effet, un usager peut</w:t>
-      </w:r>
-      <w:r>
-        <w:t xml:space="preserve"> </w:t>
-      </w:r>
-      <w:r>
-        <w:t>prolonger un prêt après la date butoir. Il ne doit pas être possible pour l’usager de prolonger un prêt</w:t>
-      </w:r>
-      <w:r>
-        <w:t xml:space="preserve"> </w:t>
-      </w:r>
-      <w:r>
-        <w:t>si la date de fin de prêt est dépassée.</w:t>
-      </w:r>
+      <w:pPr>
+        <w:pStyle w:val="Titre3"/>
+        <w:contextualSpacing/>
+      </w:pPr>
+      <w:bookmarkStart w:id="4" w:name="_Toc67493256"/>
+      <w:r>
+        <w:t>Definition</w:t>
+      </w:r>
+      <w:bookmarkEnd w:id="4"/>
     </w:p>
     <w:p>
       <w:pPr>
+        <w:contextualSpacing/>
+      </w:pPr>
+      <w:r>
+        <w:t>Nous avons découvert un bug de la gestion des prolongations de prêt. En effet, un usager peut prolonger un prêt après la date butoir. Il ne doit pas être possible pour l’usager de prolonger un prêt si la date de fin de prêt est dépassée.</w:t>
+      </w:r>
+    </w:p>
+    <w:p>
+      <w:pPr>
         <w:pStyle w:val="Titre3"/>
         <w:contextualSpacing/>
-        <w:rPr>
-          <w:lang w:val="en-US"/>
-        </w:rPr>
-      </w:pPr>
-      <w:r>
-        <w:rPr>
-          <w:lang w:val="en-US"/>
-        </w:rPr>
+      </w:pPr>
+      <w:bookmarkStart w:id="5" w:name="_Toc67493257"/>
+      <w:r>
         <w:t>Priority level</w:t>
       </w:r>
+      <w:bookmarkEnd w:id="5"/>
     </w:p>
     <w:p>
       <w:pPr>
+        <w:contextualSpacing/>
         <w:rPr>
           <w:color w:val="C00000"/>
-          <w:lang w:val="en-US"/>
         </w:rPr>
       </w:pPr>
       <w:r>
         <w:rPr>
           <w:color w:val="C00000"/>
-          <w:lang w:val="en-US"/>
         </w:rPr>
         <w:t>High</w:t>
       </w:r>
     </w:p>
     <w:p>
+      <w:pPr>
+        <w:contextualSpacing/>
+      </w:pPr>
       <w:r>
         <w:t>La correction de cette anomalie est urgente car elle nous pose de gros problèmes de gestion.</w:t>
       </w:r>
@@ -1362,94 +1369,108 @@
         <w:pStyle w:val="Titre3"/>
         <w:contextualSpacing/>
       </w:pPr>
+      <w:bookmarkStart w:id="6" w:name="_Toc67493258"/>
       <w:r>
         <w:t>Demande</w:t>
       </w:r>
+      <w:bookmarkEnd w:id="6"/>
     </w:p>
     <w:p>
-      <w:r>
-        <w:t>Je vous demande de livrer une nouvelle version de l’application au plus vite afin de corriger ce bug</w:t>
-      </w:r>
-      <w:r>
-        <w:t xml:space="preserve"> </w:t>
-      </w:r>
-      <w:r>
-        <w:t>mais sans inclure nos autres demandes en cours. Nous souhaiterions pouvoir mettre en production</w:t>
-      </w:r>
-      <w:r>
-        <w:t xml:space="preserve"> </w:t>
-      </w:r>
-      <w:r>
-        <w:t>rapidement sans avoir à faire de recette sur les autres évolutions demandées.</w:t>
+      <w:pPr>
+        <w:contextualSpacing/>
+      </w:pPr>
+      <w:r>
+        <w:t>Je vous demande de livrer une nouvelle version de l’application au plus vite afin de corriger ce bug mais sans inclure nos autres demandes en cours. Nous souhaiterions pouvoir mettre en production rapidement sans avoir à faire de recette sur les autres évolutions demandées.</w:t>
       </w:r>
     </w:p>
     <w:p>
       <w:pPr>
+        <w:pStyle w:val="Titre1"/>
         <w:contextualSpacing/>
-      </w:pPr>
-      <w:r>
-        <w:br w:type="page"/>
-      </w:r>
+        <w:rPr>
+          <w:lang w:val="en-US"/>
+        </w:rPr>
+      </w:pPr>
+      <w:bookmarkStart w:id="7" w:name="_Toc67493259"/>
+      <w:r>
+        <w:rPr>
+          <w:lang w:val="en-US"/>
+        </w:rPr>
+        <w:t>Bug fix</w:t>
+      </w:r>
+      <w:bookmarkEnd w:id="7"/>
     </w:p>
     <w:p>
       <w:pPr>
-        <w:pStyle w:val="Titre1"/>
+        <w:pStyle w:val="Titre2"/>
         <w:contextualSpacing/>
         <w:rPr>
           <w:lang w:val="en-US"/>
         </w:rPr>
       </w:pPr>
-      <w:r>
-        <w:rPr>
-          <w:lang w:val="en-US"/>
-        </w:rPr>
-        <w:lastRenderedPageBreak/>
-        <w:t>Patch</w:t>
-      </w:r>
+      <w:bookmarkStart w:id="8" w:name="_Toc67493260"/>
+      <w:r>
+        <w:rPr>
+          <w:lang w:val="en-US"/>
+        </w:rPr>
+        <w:t>Element</w:t>
+      </w:r>
+      <w:bookmarkEnd w:id="8"/>
     </w:p>
     <w:p>
       <w:pPr>
-        <w:pStyle w:val="Titre2"/>
-        <w:rPr>
-          <w:lang w:val="en-US"/>
-        </w:rPr>
-      </w:pPr>
-      <w:r>
-        <w:rPr>
-          <w:lang w:val="en-US"/>
-        </w:rPr>
-        <w:t>Element</w:t>
+        <w:contextualSpacing/>
+        <w:rPr>
+          <w:lang w:val="en-US"/>
+        </w:rPr>
+      </w:pPr>
+      <w:r>
+        <w:rPr>
+          <w:lang w:val="en-US"/>
+        </w:rPr>
+        <w:t>/</w:t>
+      </w:r>
+      <w:proofErr w:type="spellStart"/>
+      <w:r>
+        <w:rPr>
+          <w:lang w:val="en-US"/>
+        </w:rPr>
+        <w:t>libraryUi</w:t>
+      </w:r>
+      <w:proofErr w:type="spellEnd"/>
+      <w:r>
+        <w:rPr>
+          <w:lang w:val="en-US"/>
+        </w:rPr>
+        <w:t>/src/main/resources/templates/loanTracking.html</w:t>
       </w:r>
     </w:p>
     <w:p>
       <w:pPr>
-        <w:rPr>
-          <w:lang w:val="en-US"/>
-        </w:rPr>
-      </w:pPr>
-      <w:r>
-        <w:rPr>
-          <w:lang w:val="en-US"/>
-        </w:rPr>
-        <w:t>loanTracking.html</w:t>
+        <w:pStyle w:val="Titre2"/>
+        <w:contextualSpacing/>
+        <w:rPr>
+          <w:lang w:val="en-US"/>
+        </w:rPr>
+      </w:pPr>
+      <w:bookmarkStart w:id="9" w:name="_Toc67493261"/>
+      <w:r>
+        <w:rPr>
+          <w:lang w:val="en-US"/>
+        </w:rPr>
+        <w:t>correction</w:t>
+      </w:r>
+      <w:bookmarkEnd w:id="9"/>
+      <w:r>
+        <w:rPr>
+          <w:lang w:val="en-US"/>
+        </w:rPr>
+        <w:t xml:space="preserve"> </w:t>
       </w:r>
     </w:p>
     <w:p>
       <w:pPr>
-        <w:pStyle w:val="Titre2"/>
-        <w:rPr>
-          <w:lang w:val="en-US"/>
-        </w:rPr>
-      </w:pPr>
-      <w:r>
-        <w:rPr>
-          <w:lang w:val="en-US"/>
-        </w:rPr>
-        <w:t xml:space="preserve">correction </w:t>
-      </w:r>
-    </w:p>
-    <w:p>
-      <w:pPr>
+        <w:contextualSpacing/>
         <w:rPr>
           <w:lang w:val="en-US"/>
         </w:rPr>
@@ -1530,6 +1551,105 @@
           <w:lang w:val="en-US"/>
         </w:rPr>
       </w:pPr>
+      <w:r>
+        <w:rPr>
+          <w:lang w:val="en-US"/>
+        </w:rPr>
+        <w:t>Book loans postpone is true and days left &gt;=0</w:t>
+      </w:r>
+    </w:p>
+    <w:p>
+      <w:pPr>
+        <w:pStyle w:val="Paragraphedeliste"/>
+        <w:numPr>
+          <w:ilvl w:val="0"/>
+          <w:numId w:val="3"/>
+        </w:numPr>
+        <w:rPr>
+          <w:lang w:val="en-US"/>
+        </w:rPr>
+      </w:pPr>
+      <w:r>
+        <w:rPr>
+          <w:lang w:val="en-US"/>
+        </w:rPr>
+        <w:t>Indication of urgency and avoid postpone if</w:t>
+      </w:r>
+      <w:r>
+        <w:rPr>
+          <w:lang w:val="en-US"/>
+        </w:rPr>
+        <w:t>:</w:t>
+      </w:r>
+    </w:p>
+    <w:p>
+      <w:pPr>
+        <w:pStyle w:val="Paragraphedeliste"/>
+        <w:rPr>
+          <w:lang w:val="en-US"/>
+        </w:rPr>
+      </w:pPr>
+      <w:r>
+        <w:rPr>
+          <w:lang w:val="en-US"/>
+        </w:rPr>
+        <w:t xml:space="preserve">Days left </w:t>
+      </w:r>
+      <w:r>
+        <w:rPr>
+          <w:lang w:val="en-US"/>
+        </w:rPr>
+        <w:t xml:space="preserve">&lt; </w:t>
+      </w:r>
+      <w:r>
+        <w:rPr>
+          <w:lang w:val="en-US"/>
+        </w:rPr>
+        <w:t>0.</w:t>
+      </w:r>
+    </w:p>
+    <w:p>
+      <w:pPr>
+        <w:pStyle w:val="Titre2"/>
+        <w:contextualSpacing/>
+        <w:rPr>
+          <w:lang w:val="en-US"/>
+        </w:rPr>
+      </w:pPr>
+      <w:bookmarkStart w:id="10" w:name="_Toc67493262"/>
+      <w:r>
+        <w:rPr>
+          <w:lang w:val="en-US"/>
+        </w:rPr>
+        <w:t>Result</w:t>
+      </w:r>
+      <w:bookmarkEnd w:id="10"/>
+    </w:p>
+    <w:p>
+      <w:pPr>
+        <w:contextualSpacing/>
+        <w:rPr>
+          <w:lang w:val="en-US"/>
+        </w:rPr>
+      </w:pPr>
+      <w:r>
+        <w:rPr>
+          <w:lang w:val="en-US"/>
+        </w:rPr>
+        <w:t xml:space="preserve">Impossibility to postpone a loan </w:t>
+      </w:r>
+      <w:r>
+        <w:rPr>
+          <w:lang w:val="en-US"/>
+        </w:rPr>
+        <w:t xml:space="preserve">not already postponed </w:t>
+      </w:r>
+      <w:r>
+        <w:rPr>
+          <w:lang w:val="en-US"/>
+        </w:rPr>
+        <w:t>if the return day is passed.</w:t>
+      </w:r>
     </w:p>
     <w:sectPr>
       <w:pgSz w:w="11906" w:h="16838"/>

</xml_diff>